<commit_message>
Do the boogie woogie
</commit_message>
<xml_diff>
--- a/Recipes/Cookies/Lemon Cookies Recipe.docx
+++ b/Recipes/Cookies/Lemon Cookies Recipe.docx
@@ -331,121 +331,137 @@
         </w:rPr>
         <w:t>1 cup of granulated sugar</w:t>
       </w:r>
+    </w:p>
+    <w:p>
+      <w:pPr>
+        <w:numPr>
+          <w:ilvl w:val="0"/>
+          <w:numId w:val="1"/>
+        </w:numPr>
+        <w:spacing w:after="0" w:line="240" w:lineRule="auto"/>
+        <w:ind w:left="150"/>
+        <w:textAlignment w:val="baseline"/>
+        <w:rPr>
+          <w:rFonts w:ascii="Arial" w:eastAsia="Times New Roman" w:hAnsi="Arial" w:cs="Arial"/>
+          <w:sz w:val="24"/>
+          <w:szCs w:val="24"/>
+        </w:rPr>
+      </w:pPr>
+      <w:r>
+        <w:rPr>
+          <w:rFonts w:ascii="Arial" w:eastAsia="Times New Roman" w:hAnsi="Arial" w:cs="Arial"/>
+          <w:sz w:val="24"/>
+          <w:szCs w:val="24"/>
+        </w:rPr>
+        <w:t xml:space="preserve">2 </w:t>
+      </w:r>
+      <w:proofErr w:type="spellStart"/>
+      <w:r>
+        <w:rPr>
+          <w:rFonts w:ascii="Arial" w:eastAsia="Times New Roman" w:hAnsi="Arial" w:cs="Arial"/>
+          <w:sz w:val="24"/>
+          <w:szCs w:val="24"/>
+        </w:rPr>
+        <w:t>tbsp</w:t>
+      </w:r>
+      <w:proofErr w:type="spellEnd"/>
+      <w:r>
+        <w:rPr>
+          <w:rFonts w:ascii="Arial" w:eastAsia="Times New Roman" w:hAnsi="Arial" w:cs="Arial"/>
+          <w:sz w:val="24"/>
+          <w:szCs w:val="24"/>
+        </w:rPr>
+        <w:t xml:space="preserve"> of fresh lemon juice</w:t>
+      </w:r>
+    </w:p>
+    <w:p>
+      <w:pPr>
+        <w:numPr>
+          <w:ilvl w:val="0"/>
+          <w:numId w:val="1"/>
+        </w:numPr>
+        <w:spacing w:after="0" w:line="240" w:lineRule="auto"/>
+        <w:ind w:left="150"/>
+        <w:textAlignment w:val="baseline"/>
+        <w:rPr>
+          <w:rFonts w:ascii="Arial" w:eastAsia="Times New Roman" w:hAnsi="Arial" w:cs="Arial"/>
+          <w:sz w:val="24"/>
+          <w:szCs w:val="24"/>
+        </w:rPr>
+      </w:pPr>
+      <w:r>
+        <w:rPr>
+          <w:rFonts w:ascii="Arial" w:eastAsia="Times New Roman" w:hAnsi="Arial" w:cs="Arial"/>
+          <w:sz w:val="24"/>
+          <w:szCs w:val="24"/>
+        </w:rPr>
+        <w:t>zest of 1 lemon</w:t>
+      </w:r>
+    </w:p>
+    <w:p>
+      <w:pPr>
+        <w:numPr>
+          <w:ilvl w:val="0"/>
+          <w:numId w:val="1"/>
+        </w:numPr>
+        <w:spacing w:after="0" w:line="240" w:lineRule="auto"/>
+        <w:ind w:left="150"/>
+        <w:textAlignment w:val="baseline"/>
+        <w:rPr>
+          <w:rFonts w:ascii="Arial" w:eastAsia="Times New Roman" w:hAnsi="Arial" w:cs="Arial"/>
+          <w:sz w:val="24"/>
+          <w:szCs w:val="24"/>
+        </w:rPr>
+      </w:pPr>
+      <w:r>
+        <w:rPr>
+          <w:rFonts w:ascii="Arial" w:eastAsia="Times New Roman" w:hAnsi="Arial" w:cs="Arial"/>
+          <w:sz w:val="24"/>
+          <w:szCs w:val="24"/>
+        </w:rPr>
+        <w:t>4 drops of yellow food coloring</w:t>
+      </w:r>
+    </w:p>
+    <w:p>
+      <w:pPr>
+        <w:numPr>
+          <w:ilvl w:val="0"/>
+          <w:numId w:val="1"/>
+        </w:numPr>
+        <w:spacing w:after="150" w:line="240" w:lineRule="auto"/>
+        <w:ind w:left="150"/>
+        <w:textAlignment w:val="baseline"/>
+        <w:rPr>
+          <w:rFonts w:ascii="Arial" w:eastAsia="Times New Roman" w:hAnsi="Arial" w:cs="Arial"/>
+          <w:sz w:val="24"/>
+          <w:szCs w:val="24"/>
+        </w:rPr>
+      </w:pPr>
+      <w:r>
+        <w:rPr>
+          <w:rFonts w:ascii="Arial" w:eastAsia="Times New Roman" w:hAnsi="Arial" w:cs="Arial"/>
+          <w:sz w:val="24"/>
+          <w:szCs w:val="24"/>
+        </w:rPr>
+        <w:t xml:space="preserve">About </w:t>
+      </w:r>
       <w:bookmarkStart w:id="0" w:name="_GoBack"/>
       <w:bookmarkEnd w:id="0"/>
-    </w:p>
-    <w:p>
-      <w:pPr>
-        <w:numPr>
-          <w:ilvl w:val="0"/>
-          <w:numId w:val="1"/>
-        </w:numPr>
-        <w:spacing w:after="0" w:line="240" w:lineRule="auto"/>
-        <w:ind w:left="150"/>
-        <w:textAlignment w:val="baseline"/>
-        <w:rPr>
-          <w:rFonts w:ascii="Arial" w:eastAsia="Times New Roman" w:hAnsi="Arial" w:cs="Arial"/>
-          <w:sz w:val="24"/>
-          <w:szCs w:val="24"/>
-        </w:rPr>
-      </w:pPr>
-      <w:r>
-        <w:rPr>
-          <w:rFonts w:ascii="Arial" w:eastAsia="Times New Roman" w:hAnsi="Arial" w:cs="Arial"/>
-          <w:sz w:val="24"/>
-          <w:szCs w:val="24"/>
-        </w:rPr>
-        <w:t xml:space="preserve">2 </w:t>
-      </w:r>
-      <w:proofErr w:type="spellStart"/>
-      <w:r>
-        <w:rPr>
-          <w:rFonts w:ascii="Arial" w:eastAsia="Times New Roman" w:hAnsi="Arial" w:cs="Arial"/>
-          <w:sz w:val="24"/>
-          <w:szCs w:val="24"/>
-        </w:rPr>
-        <w:t>tbsp</w:t>
-      </w:r>
-      <w:proofErr w:type="spellEnd"/>
-      <w:r>
-        <w:rPr>
-          <w:rFonts w:ascii="Arial" w:eastAsia="Times New Roman" w:hAnsi="Arial" w:cs="Arial"/>
-          <w:sz w:val="24"/>
-          <w:szCs w:val="24"/>
-        </w:rPr>
-        <w:t xml:space="preserve"> of fresh lemon juice</w:t>
-      </w:r>
-    </w:p>
-    <w:p>
-      <w:pPr>
-        <w:numPr>
-          <w:ilvl w:val="0"/>
-          <w:numId w:val="1"/>
-        </w:numPr>
-        <w:spacing w:after="0" w:line="240" w:lineRule="auto"/>
-        <w:ind w:left="150"/>
-        <w:textAlignment w:val="baseline"/>
-        <w:rPr>
-          <w:rFonts w:ascii="Arial" w:eastAsia="Times New Roman" w:hAnsi="Arial" w:cs="Arial"/>
-          <w:sz w:val="24"/>
-          <w:szCs w:val="24"/>
-        </w:rPr>
-      </w:pPr>
-      <w:r>
-        <w:rPr>
-          <w:rFonts w:ascii="Arial" w:eastAsia="Times New Roman" w:hAnsi="Arial" w:cs="Arial"/>
-          <w:sz w:val="24"/>
-          <w:szCs w:val="24"/>
-        </w:rPr>
-        <w:t>zest of 1 lemon</w:t>
-      </w:r>
-    </w:p>
-    <w:p>
-      <w:pPr>
-        <w:numPr>
-          <w:ilvl w:val="0"/>
-          <w:numId w:val="1"/>
-        </w:numPr>
-        <w:spacing w:after="0" w:line="240" w:lineRule="auto"/>
-        <w:ind w:left="150"/>
-        <w:textAlignment w:val="baseline"/>
-        <w:rPr>
-          <w:rFonts w:ascii="Arial" w:eastAsia="Times New Roman" w:hAnsi="Arial" w:cs="Arial"/>
-          <w:sz w:val="24"/>
-          <w:szCs w:val="24"/>
-        </w:rPr>
-      </w:pPr>
-      <w:r>
-        <w:rPr>
-          <w:rFonts w:ascii="Arial" w:eastAsia="Times New Roman" w:hAnsi="Arial" w:cs="Arial"/>
-          <w:sz w:val="24"/>
-          <w:szCs w:val="24"/>
-        </w:rPr>
-        <w:t>4 drops of yellow food coloring</w:t>
-      </w:r>
-    </w:p>
-    <w:p>
-      <w:pPr>
-        <w:numPr>
-          <w:ilvl w:val="0"/>
-          <w:numId w:val="1"/>
-        </w:numPr>
-        <w:spacing w:after="150" w:line="240" w:lineRule="auto"/>
-        <w:ind w:left="150"/>
-        <w:textAlignment w:val="baseline"/>
-        <w:rPr>
-          <w:rFonts w:ascii="Arial" w:eastAsia="Times New Roman" w:hAnsi="Arial" w:cs="Arial"/>
-          <w:sz w:val="24"/>
-          <w:szCs w:val="24"/>
-        </w:rPr>
-      </w:pPr>
-      <w:r>
-        <w:rPr>
-          <w:rFonts w:ascii="Arial" w:eastAsia="Times New Roman" w:hAnsi="Arial" w:cs="Arial"/>
-          <w:sz w:val="24"/>
-          <w:szCs w:val="24"/>
-        </w:rPr>
-        <w:t>½ of powdered sugar for dredging</w:t>
+      <w:r>
+        <w:rPr>
+          <w:rFonts w:ascii="Arial" w:eastAsia="Times New Roman" w:hAnsi="Arial" w:cs="Arial"/>
+          <w:sz w:val="24"/>
+          <w:szCs w:val="24"/>
+        </w:rPr>
+        <w:t>½ cup</w:t>
+      </w:r>
+      <w:r>
+        <w:rPr>
+          <w:rFonts w:ascii="Arial" w:eastAsia="Times New Roman" w:hAnsi="Arial" w:cs="Arial"/>
+          <w:sz w:val="24"/>
+          <w:szCs w:val="24"/>
+        </w:rPr>
+        <w:t xml:space="preserve"> powdered sugar for dredging</w:t>
       </w:r>
     </w:p>
     <w:p>

</xml_diff>